<commit_message>
* plan scenario * specif techniques
</commit_message>
<xml_diff>
--- a/AUTRES/DOC/specifications_techniques.docx
+++ b/AUTRES/DOC/specifications_techniques.docx
@@ -138,7 +138,13 @@
         <w:fldChar w:fldCharType="end"/>
       </w:r>
       <w:r>
-        <w:t xml:space="preserve"> livrable 2 Version 0.3</w:t>
+        <w:t xml:space="preserve"> livrable </w:t>
+      </w:r>
+      <w:r>
+        <w:t xml:space="preserve">1 &amp; </w:t>
+      </w:r>
+      <w:r>
+        <w:t>2 Version 0.3</w:t>
       </w:r>
     </w:p>
     <w:p>
@@ -213,12 +219,6 @@
         <w:gridCol w:w="3812"/>
       </w:tblGrid>
       <w:tr>
-        <w:tblPrEx>
-          <w:tblCellMar>
-            <w:top w:w="0" w:type="dxa"/>
-            <w:bottom w:w="0" w:type="dxa"/>
-          </w:tblCellMar>
-        </w:tblPrEx>
         <w:tc>
           <w:tcPr>
             <w:tcW w:w="1022" w:type="dxa"/>
@@ -325,12 +325,6 @@
         </w:tc>
       </w:tr>
       <w:tr>
-        <w:tblPrEx>
-          <w:tblCellMar>
-            <w:top w:w="0" w:type="dxa"/>
-            <w:bottom w:w="0" w:type="dxa"/>
-          </w:tblCellMar>
-        </w:tblPrEx>
         <w:trPr>
           <w:trHeight w:val="290"/>
         </w:trPr>
@@ -456,12 +450,6 @@
         </w:tc>
       </w:tr>
       <w:tr>
-        <w:tblPrEx>
-          <w:tblCellMar>
-            <w:top w:w="0" w:type="dxa"/>
-            <w:bottom w:w="0" w:type="dxa"/>
-          </w:tblCellMar>
-        </w:tblPrEx>
         <w:trPr>
           <w:trHeight w:val="290"/>
         </w:trPr>
@@ -575,12 +563,6 @@
         </w:tc>
       </w:tr>
       <w:tr>
-        <w:tblPrEx>
-          <w:tblCellMar>
-            <w:top w:w="0" w:type="dxa"/>
-            <w:bottom w:w="0" w:type="dxa"/>
-          </w:tblCellMar>
-        </w:tblPrEx>
         <w:trPr>
           <w:trHeight w:val="290"/>
         </w:trPr>
@@ -1312,10 +1294,7 @@
       <w:bookmarkEnd w:id="13"/>
       <w:r>
         <w:lastRenderedPageBreak/>
-        <w:t>Architecture ap</w:t>
-      </w:r>
-      <w:r>
-        <w:t>plicative</w:t>
+        <w:t>Architecture applicative</w:t>
       </w:r>
     </w:p>
     <w:p>
@@ -1393,21 +1372,15 @@
         <w:pStyle w:val="Standard"/>
       </w:pPr>
       <w:r>
-        <w:t xml:space="preserve">Modèle d'architecture qui cherche à séparer nettement les couches de présentation (UI : User </w:t>
-      </w:r>
-      <w:r>
-        <w:t xml:space="preserve">Interface), métier (BLL : Business Logic Layer) et d'accès aux données (DAL : Data Access Layer). </w:t>
-      </w:r>
-    </w:p>
-    <w:p>
-      <w:pPr>
-        <w:pStyle w:val="Standard"/>
-      </w:pPr>
-      <w:r>
-        <w:t>Le but étant d'avoir une dépendance minimale entre les différentes couches de l'application. Ainsi les modifications effectuées sur n'importe quelle couche d</w:t>
-      </w:r>
-      <w:r>
-        <w:t>e l’application n'affectent pas les autres couches.</w:t>
+        <w:t xml:space="preserve">Modèle d'architecture qui cherche à séparer nettement les couches de présentation (UI : User Interface), métier (BLL : Business Logic Layer) et d'accès aux données (DAL : Data Access Layer). </w:t>
+      </w:r>
+    </w:p>
+    <w:p>
+      <w:pPr>
+        <w:pStyle w:val="Standard"/>
+      </w:pPr>
+      <w:r>
+        <w:t>Le but étant d'avoir une dépendance minimale entre les différentes couches de l'application. Ainsi les modifications effectuées sur n'importe quelle couche de l’application n'affectent pas les autres couches.</w:t>
       </w:r>
     </w:p>
     <w:p>
@@ -1687,10 +1660,7 @@
         </w:numPr>
       </w:pPr>
       <w:r>
-        <w:t xml:space="preserve">Le client fait une demande au contrôleur (actions). Ce </w:t>
-      </w:r>
-      <w:r>
-        <w:t>contrôleur voit passer toutes les demandes des clients. C'est la porte d'entrée de l'application. C'est le C de MVC.</w:t>
+        <w:t>Le client fait une demande au contrôleur (actions). Ce contrôleur voit passer toutes les demandes des clients. C'est la porte d'entrée de l'application. C'est le C de MVC.</w:t>
       </w:r>
     </w:p>
     <w:p>
@@ -1707,10 +1677,7 @@
         </w:numPr>
       </w:pPr>
       <w:r>
-        <w:t>le contrôleur traite cette demande. Pour ce faire, il peut avoir besoin de l'aide de la couche métier (mapper pour la liaison à la base de</w:t>
-      </w:r>
-      <w:r>
-        <w:t xml:space="preserve"> données et ACL pour la gestion des droits), ce qu'on appelle le modèle M dans la structure MVC.</w:t>
+        <w:t>le contrôleur traite cette demande. Pour ce faire, il peut avoir besoin de l'aide de la couche métier (mapper pour la liaison à la base de données et ACL pour la gestion des droits), ce qu'on appelle le modèle M dans la structure MVC.</w:t>
       </w:r>
     </w:p>
     <w:p>
@@ -1727,10 +1694,7 @@
         </w:numPr>
       </w:pPr>
       <w:r>
-        <w:t>le contrôleur reçoit une réponse de la couche métier. La demande du client a été traitée. Celle-ci peut appeler plusieurs réponses possibles. Un exemple class</w:t>
-      </w:r>
-      <w:r>
-        <w:t>ique est :</w:t>
+        <w:t>le contrôleur reçoit une réponse de la couche métier. La demande du client a été traitée. Celle-ci peut appeler plusieurs réponses possibles. Un exemple classique est :</w:t>
       </w:r>
     </w:p>
     <w:p>
@@ -1772,10 +1736,7 @@
         </w:numPr>
       </w:pPr>
       <w:r>
-        <w:t xml:space="preserve">le contrôleur choisit la réponse (= vue fichier .phtml) à envoyer au client. Celle-ci est le plus souvent une page contenant des éléments dynamiques. Le </w:t>
-      </w:r>
-      <w:r>
-        <w:t>contrôleur fournit ceux-ci à la vue.</w:t>
+        <w:t>le contrôleur choisit la réponse (= vue fichier .phtml) à envoyer au client. Celle-ci est le plus souvent une page contenant des éléments dynamiques. Le contrôleur fournit ceux-ci à la vue.</w:t>
       </w:r>
     </w:p>
     <w:p>
@@ -1911,10 +1872,7 @@
         </w:numPr>
       </w:pPr>
       <w:r>
-        <w:t>Le client fait une demande au contrôl</w:t>
-      </w:r>
-      <w:r>
-        <w:t>eur. Ce contrôleur voit passer toutes les demandes des clients. C'est la porte d'entrée de l'application. C'est le C de MVC.</w:t>
+        <w:t>Le client fait une demande au contrôleur. Ce contrôleur voit passer toutes les demandes des clients. C'est la porte d'entrée de l'application. C'est le C de MVC.</w:t>
       </w:r>
     </w:p>
     <w:p>
@@ -1931,10 +1889,7 @@
         </w:numPr>
       </w:pPr>
       <w:r>
-        <w:t>le contrôleur traite cette demande. Pour ce faire, il peut avoir besoin de l'aide de la couche métier (mapper pour la liaison à la</w:t>
-      </w:r>
-      <w:r>
-        <w:t xml:space="preserve"> base de données), ce qu'on appelle le modèle M dans la structure MVC.</w:t>
+        <w:t>le contrôleur traite cette demande. Pour ce faire, il peut avoir besoin de l'aide de la couche métier (mapper pour la liaison à la base de données), ce qu'on appelle le modèle M dans la structure MVC.</w:t>
       </w:r>
     </w:p>
     <w:p>
@@ -1963,10 +1918,7 @@
         </w:numPr>
       </w:pPr>
       <w:r>
-        <w:t>une page d'</w:t>
-      </w:r>
-      <w:r>
-        <w:t>erreurs si la demande n'a pu être traitée correctement</w:t>
+        <w:t>une page d'erreurs si la demande n'a pu être traitée correctement</w:t>
       </w:r>
     </w:p>
     <w:p>
@@ -2084,10 +2036,7 @@
         <w:pStyle w:val="Listepuces"/>
       </w:pPr>
       <w:r>
-        <w:t>ACL (Access Control List) pour gérer les a</w:t>
-      </w:r>
-      <w:r>
-        <w:t>ccès des utilisateurs</w:t>
+        <w:t>ACL (Access Control List) pour gérer les accès des utilisateurs</w:t>
       </w:r>
     </w:p>
     <w:p>
@@ -2280,10 +2229,7 @@
         <w:pStyle w:val="Listepuces"/>
       </w:pPr>
       <w:r>
-        <w:t xml:space="preserve">La partie serveur </w:t>
-      </w:r>
-      <w:r>
-        <w:t>Web sera installé sur un O.S linux (A préciser lors du livrable 3)</w:t>
+        <w:t>La partie serveur Web sera installé sur un O.S linux (A préciser lors du livrable 3)</w:t>
       </w:r>
     </w:p>
     <w:p>
@@ -2374,10 +2320,7 @@
         <w:ind w:left="1985" w:hanging="425"/>
       </w:pPr>
       <w:r>
-        <w:t>Hibernate pour la connexion à la b</w:t>
-      </w:r>
-      <w:r>
-        <w:t>ase de données et la gestion du mode connecté déconnecté</w:t>
+        <w:t>Hibernate pour la connexion à la base de données et la gestion du mode connecté déconnecté</w:t>
       </w:r>
     </w:p>
     <w:p>
@@ -2462,10 +2405,7 @@
         <w:pStyle w:val="Listepuces"/>
       </w:pPr>
       <w:r>
-        <w:t>L'</w:t>
-      </w:r>
-      <w:r>
-        <w:t>application est compatible avec les O.S (Windows, Mac et Linux)</w:t>
+        <w:t>L'application est compatible avec les O.S (Windows, Mac et Linux)</w:t>
       </w:r>
     </w:p>
     <w:p>
@@ -2617,10 +2557,7 @@
         <w:pStyle w:val="Listepuces"/>
       </w:pPr>
       <w:r>
-        <w:t>Les applications sont nommées par les livrables (L1 &amp; L2</w:t>
-      </w:r>
-      <w:r>
-        <w:t>)</w:t>
+        <w:t>Les applications sont nommées par les livrables (L1 &amp; L2)</w:t>
       </w:r>
     </w:p>
     <w:p>
@@ -2674,10 +2611,7 @@
         <w:pStyle w:val="Listepuces"/>
       </w:pPr>
       <w:r>
-        <w:t xml:space="preserve">Gestion des versions avec SVN installé sur un serveur </w:t>
-      </w:r>
-      <w:r>
-        <w:t>virtualisé qui a pour O.S Debian.</w:t>
+        <w:t>Gestion des versions avec SVN installé sur un serveur virtualisé qui a pour O.S Debian.</w:t>
       </w:r>
     </w:p>
     <w:p>
@@ -2820,10 +2754,7 @@
       <w:fldChar w:fldCharType="separate"/>
     </w:r>
     <w:r>
-      <w:t xml:space="preserve">Spécifications </w:t>
-    </w:r>
-    <w:r>
-      <w:t>techniques</w:t>
+      <w:t>Spécifications techniques</w:t>
     </w:r>
     <w:r>
       <w:fldChar w:fldCharType="end"/>
@@ -4006,6 +3937,7 @@
   <w:style w:type="paragraph" w:default="1" w:styleId="Normal">
     <w:name w:val="Normal"/>
     <w:qFormat/>
+    <w:rsid w:val="003279E6"/>
   </w:style>
   <w:style w:type="paragraph" w:styleId="Titre1">
     <w:name w:val="heading 1"/>

</xml_diff>